<commit_message>
Fix incorrect PDF file checkin
</commit_message>
<xml_diff>
--- a/labmanual/English/002-23599_Source/Manual/WW101-00a-SignoffSheet.docx
+++ b/labmanual/English/002-23599_Source/Manual/WW101-00a-SignoffSheet.docx
@@ -6,6 +6,8 @@
       <w:pPr>
         <w:pStyle w:val="Heading1"/>
       </w:pPr>
+      <w:bookmarkStart w:id="0" w:name="_GoBack"/>
+      <w:bookmarkEnd w:id="0"/>
       <w:r>
         <w:t xml:space="preserve">Exercise </w:t>
       </w:r>
@@ -5626,8 +5628,6 @@
                 <w:szCs w:val="18"/>
               </w:rPr>
             </w:pPr>
-            <w:bookmarkStart w:id="0" w:name="_GoBack"/>
-            <w:bookmarkEnd w:id="0"/>
           </w:p>
         </w:tc>
         <w:tc>
@@ -12088,7 +12088,7 @@
   <w:style w:type="paragraph" w:default="1" w:styleId="Normal">
     <w:name w:val="Normal"/>
     <w:qFormat/>
-    <w:rsid w:val="00FF0E61"/>
+    <w:rsid w:val="003C2D3B"/>
   </w:style>
   <w:style w:type="paragraph" w:styleId="Heading1">
     <w:name w:val="heading 1"/>
@@ -12208,7 +12208,7 @@
     <w:uiPriority w:val="1"/>
     <w:semiHidden/>
     <w:unhideWhenUsed/>
-    <w:rsid w:val="00FF0E61"/>
+    <w:rsid w:val="003C2D3B"/>
   </w:style>
   <w:style w:type="table" w:default="1" w:styleId="TableNormal">
     <w:name w:val="Normal Table"/>
@@ -12230,7 +12230,7 @@
     <w:uiPriority w:val="99"/>
     <w:semiHidden/>
     <w:unhideWhenUsed/>
-    <w:rsid w:val="00FF0E61"/>
+    <w:rsid w:val="003C2D3B"/>
   </w:style>
   <w:style w:type="paragraph" w:styleId="ListParagraph">
     <w:name w:val="List Paragraph"/>
@@ -13019,7 +13019,7 @@
 </file>
 
 <file path=customXml/itemProps1.xml><?xml version="1.0" encoding="utf-8"?>
-<ds:datastoreItem xmlns:ds="http://schemas.openxmlformats.org/officeDocument/2006/customXml" ds:itemID="{ECDEC686-3B56-4EE7-A941-BFA37F0961EF}">
+<ds:datastoreItem xmlns:ds="http://schemas.openxmlformats.org/officeDocument/2006/customXml" ds:itemID="{9A706AA0-1B53-47FD-BDFF-434F251E98AE}">
   <ds:schemaRefs>
     <ds:schemaRef ds:uri="http://schemas.openxmlformats.org/officeDocument/2006/bibliography"/>
   </ds:schemaRefs>

</xml_diff>